<commit_message>
Updated for 2022 pccasion
</commit_message>
<xml_diff>
--- a/Reports/omicsExample1.docx
+++ b/Reports/omicsExample1.docx
@@ -23,7 +23,7 @@
         <w:pStyle w:val="Date"/>
       </w:pPr>
       <w:r>
-        <w:t xml:space="preserve">2021-11-23</w:t>
+        <w:t xml:space="preserve">2022-11-20</w:t>
       </w:r>
     </w:p>
     <w:p>
@@ -79,7 +79,7 @@
         <w:rPr>
           <w:rStyle w:val="CommentTok"/>
         </w:rPr>
-        <w:t xml:space="preserve"># Alexander.Ploner@ki.se 2021-11-18</w:t>
+        <w:t xml:space="preserve"># Alexander.Ploner@ki.se 2022-11-20</w:t>
       </w:r>
       <w:r>
         <w:br/>
@@ -553,12 +553,12 @@
           <wp:inline>
             <wp:extent cx="4620126" cy="3696101"/>
             <wp:effectExtent b="0" l="0" r="0" t="0"/>
-            <wp:docPr descr="" title="" id="1" name="Picture"/>
+            <wp:docPr descr="" title="" id="21" name="Picture"/>
             <a:graphic>
               <a:graphicData uri="http://schemas.openxmlformats.org/drawingml/2006/picture">
                 <pic:pic>
                   <pic:nvPicPr>
-                    <pic:cNvPr descr="omicsExample1_files/figure-docx/unnamed-chunk-1-1.png" id="0" name="Picture"/>
+                    <pic:cNvPr descr="omicsExample1_files/figure-docx/unnamed-chunk-1-1.png" id="22" name="Picture"/>
                     <pic:cNvPicPr>
                       <a:picLocks noChangeArrowheads="1" noChangeAspect="1"/>
                     </pic:cNvPicPr>
@@ -668,18 +668,18 @@
           <wp:inline>
             <wp:extent cx="4620126" cy="3696101"/>
             <wp:effectExtent b="0" l="0" r="0" t="0"/>
-            <wp:docPr descr="" title="" id="1" name="Picture"/>
+            <wp:docPr descr="" title="" id="24" name="Picture"/>
             <a:graphic>
               <a:graphicData uri="http://schemas.openxmlformats.org/drawingml/2006/picture">
                 <pic:pic>
                   <pic:nvPicPr>
-                    <pic:cNvPr descr="omicsExample1_files/figure-docx/unnamed-chunk-1-2.png" id="0" name="Picture"/>
+                    <pic:cNvPr descr="omicsExample1_files/figure-docx/unnamed-chunk-1-2.png" id="25" name="Picture"/>
                     <pic:cNvPicPr>
                       <a:picLocks noChangeArrowheads="1" noChangeAspect="1"/>
                     </pic:cNvPicPr>
                   </pic:nvPicPr>
                   <pic:blipFill>
-                    <a:blip r:embed="rId21"/>
+                    <a:blip r:embed="rId23"/>
                     <a:stretch>
                       <a:fillRect/>
                     </a:stretch>

</xml_diff>